<commit_message>
updated docs added QTP Test plan
</commit_message>
<xml_diff>
--- a/_1  Assess/$Project Charter/$Project Charter_v01.docx
+++ b/_1  Assess/$Project Charter/$Project Charter_v01.docx
@@ -116,7 +116,6 @@
           <w:szCs w:val="20"/>
         </w:rPr>
       </w:pPr>
-      <w:proofErr w:type="gramStart"/>
       <w:r>
         <w:rPr>
           <w:rFonts w:ascii="Arial" w:hAnsi="Arial" w:cs="Arial"/>
@@ -147,7 +146,6 @@
         </w:rPr>
         <w:t>(</w:t>
       </w:r>
-      <w:proofErr w:type="gramEnd"/>
       <w:r>
         <w:rPr>
           <w:rFonts w:ascii="Arial" w:hAnsi="Arial" w:cs="Arial"/>
@@ -342,7 +340,7 @@
       </w:tr>
       <w:tr>
         <w:trPr>
-          <w:trHeight w:hRule="exact" w:val="379"/>
+          <w:trHeight w:hRule="exact" w:val="550"/>
         </w:trPr>
         <w:tc>
           <w:tcPr>
@@ -388,7 +386,7 @@
               <w:rPr>
                 <w:rFonts w:ascii="Arial" w:hAnsi="Arial" w:cs="Arial"/>
               </w:rPr>
-              <w:t>Test multiple DUT in a single test cycle</w:t>
+              <w:t>Test multiple product lines on same test apparatus.</w:t>
             </w:r>
           </w:p>
         </w:tc>
@@ -726,21 +724,7 @@
               <w:rPr>
                 <w:rFonts w:ascii="Arial" w:hAnsi="Arial" w:cs="Arial"/>
               </w:rPr>
-              <w:t>Live button “</w:t>
-            </w:r>
-            <w:proofErr w:type="gramStart"/>
-            <w:r>
-              <w:rPr>
-                <w:rFonts w:ascii="Arial" w:hAnsi="Arial" w:cs="Arial"/>
-              </w:rPr>
-              <w:t>tool-tips</w:t>
-            </w:r>
-            <w:proofErr w:type="gramEnd"/>
-            <w:r>
-              <w:rPr>
-                <w:rFonts w:ascii="Arial" w:hAnsi="Arial" w:cs="Arial"/>
-              </w:rPr>
-              <w:t>”</w:t>
+              <w:t>Live button “tool-tips”</w:t>
             </w:r>
           </w:p>
         </w:tc>
@@ -923,6 +907,12 @@
                 <w:rFonts w:ascii="Arial" w:hAnsi="Arial" w:cs="Arial"/>
               </w:rPr>
             </w:pPr>
+            <w:r>
+              <w:rPr>
+                <w:rFonts w:ascii="Arial" w:hAnsi="Arial" w:cs="Arial"/>
+              </w:rPr>
+              <w:t>Test multiple DUT in a single test cycle</w:t>
+            </w:r>
           </w:p>
         </w:tc>
       </w:tr>
@@ -968,7 +958,19 @@
               <w:rPr>
                 <w:rFonts w:ascii="Arial" w:hAnsi="Arial" w:cs="Arial"/>
               </w:rPr>
-              <w:t xml:space="preserve">Analyze AEPD data for transition level, double actuation and slow Switch time.  </w:t>
+              <w:t>Analyze AE</w:t>
+            </w:r>
+            <w:r>
+              <w:rPr>
+                <w:rFonts w:ascii="Arial" w:hAnsi="Arial" w:cs="Arial"/>
+              </w:rPr>
+              <w:t>PS</w:t>
+            </w:r>
+            <w:r>
+              <w:rPr>
+                <w:rFonts w:ascii="Arial" w:hAnsi="Arial" w:cs="Arial"/>
+              </w:rPr>
+              <w:t xml:space="preserve"> data for transition level, double actuation and slow Switch time.  </w:t>
             </w:r>
           </w:p>
         </w:tc>
@@ -1433,15 +1435,7 @@
               </w:numPr>
             </w:pPr>
             <w:r>
-              <w:t xml:space="preserve">Hardware </w:t>
-            </w:r>
-            <w:proofErr w:type="gramStart"/>
-            <w:r>
-              <w:t>not</w:t>
-            </w:r>
-            <w:proofErr w:type="gramEnd"/>
-            <w:r>
-              <w:t xml:space="preserve"> a capable of </w:t>
+              <w:t xml:space="preserve">Hardware not a capable of </w:t>
             </w:r>
             <w:r>
               <w:t>meeting</w:t>
@@ -1816,19 +1810,11 @@
                 <w:rFonts w:cs="Arial"/>
               </w:rPr>
             </w:pPr>
-            <w:proofErr w:type="spellStart"/>
-            <w:r>
-              <w:rPr>
-                <w:rFonts w:cs="Arial"/>
-              </w:rPr>
-              <w:t>DataQ</w:t>
-            </w:r>
-            <w:proofErr w:type="spellEnd"/>
-            <w:r>
-              <w:rPr>
-                <w:rFonts w:cs="Arial"/>
-              </w:rPr>
-              <w:t xml:space="preserve"> (DI-2108)</w:t>
+            <w:r>
+              <w:rPr>
+                <w:rFonts w:cs="Arial"/>
+              </w:rPr>
+              <w:t>DataQ (DI-2108)</w:t>
             </w:r>
           </w:p>
           <w:p>
@@ -2444,21 +2430,7 @@
               <w:rPr>
                 <w:rFonts w:cs="Arial"/>
               </w:rPr>
-              <w:t xml:space="preserve">Test apparatus not capable of </w:t>
-            </w:r>
-            <w:proofErr w:type="gramStart"/>
-            <w:r>
-              <w:rPr>
-                <w:rFonts w:cs="Arial"/>
-              </w:rPr>
-              <w:t>test</w:t>
-            </w:r>
-            <w:proofErr w:type="gramEnd"/>
-            <w:r>
-              <w:rPr>
-                <w:rFonts w:cs="Arial"/>
-              </w:rPr>
-              <w:t xml:space="preserve"> to spec.</w:t>
+              <w:t>Test apparatus not capable of test to spec.</w:t>
             </w:r>
             <w:r>
               <w:rPr>
@@ -2751,7 +2723,6 @@
           <w:szCs w:val="20"/>
         </w:rPr>
       </w:pPr>
-      <w:proofErr w:type="gramStart"/>
       <w:r>
         <w:rPr>
           <w:rFonts w:ascii="Arial" w:hAnsi="Arial" w:cs="Arial"/>
@@ -2769,7 +2740,6 @@
         </w:rPr>
         <w:t>(</w:t>
       </w:r>
-      <w:proofErr w:type="gramEnd"/>
       <w:r>
         <w:rPr>
           <w:rFonts w:ascii="Arial" w:hAnsi="Arial" w:cs="Arial"/>
@@ -2962,15 +2932,7 @@
           <w:rFonts w:ascii="Arial" w:hAnsi="Arial" w:cs="Arial"/>
           <w:b/>
         </w:rPr>
-        <w:t xml:space="preserve">Support </w:t>
-      </w:r>
-      <w:proofErr w:type="gramStart"/>
-      <w:r>
-        <w:rPr>
-          <w:rFonts w:ascii="Arial" w:hAnsi="Arial" w:cs="Arial"/>
-          <w:b/>
-        </w:rPr>
-        <w:t xml:space="preserve">Team  </w:t>
+        <w:t xml:space="preserve">Support Team  </w:t>
       </w:r>
       <w:r>
         <w:rPr>
@@ -2981,7 +2943,6 @@
         </w:rPr>
         <w:t>(</w:t>
       </w:r>
-      <w:proofErr w:type="gramEnd"/>
       <w:r>
         <w:rPr>
           <w:rFonts w:ascii="Arial" w:hAnsi="Arial" w:cs="Arial"/>
@@ -3480,7 +3441,7 @@
             <w:rStyle w:val="Hyperlink"/>
             <w:rFonts w:cs="Arial"/>
           </w:rPr>
-          <w:t>micheler@allenaircraft.com</w:t>
+          <w:t>draganb@allenaircraft.com</w:t>
         </w:r>
       </w:hyperlink>
     </w:p>
@@ -3518,7 +3479,6 @@
           <w:szCs w:val="20"/>
         </w:rPr>
       </w:pPr>
-      <w:proofErr w:type="gramStart"/>
       <w:r>
         <w:rPr>
           <w:rFonts w:ascii="Arial" w:hAnsi="Arial" w:cs="Arial"/>
@@ -3535,7 +3495,6 @@
         </w:rPr>
         <w:t>(</w:t>
       </w:r>
-      <w:proofErr w:type="gramEnd"/>
       <w:r>
         <w:rPr>
           <w:rFonts w:ascii="Arial" w:hAnsi="Arial" w:cs="Arial"/>
@@ -4265,6 +4224,26 @@
             <w:pPr>
               <w:spacing w:after="0"/>
               <w:rPr>
+                <w:highlight w:val="yellow"/>
+              </w:rPr>
+            </w:pPr>
+            <w:r>
+              <w:rPr>
+                <w:highlight w:val="yellow"/>
+              </w:rPr>
+              <w:t>Is MLOI put into production services with breadboard IF??</w:t>
+            </w:r>
+            <w:r>
+              <w:rPr>
+                <w:highlight w:val="yellow"/>
+              </w:rPr>
+              <w:t xml:space="preserve"> </w:t>
+            </w:r>
+          </w:p>
+          <w:p>
+            <w:pPr>
+              <w:spacing w:after="0"/>
+              <w:rPr>
                 <w:i/>
                 <w:iCs/>
                 <w:highlight w:val="yellow"/>
@@ -4272,9 +4251,11 @@
             </w:pPr>
             <w:r>
               <w:rPr>
+                <w:i/>
+                <w:iCs/>
                 <w:highlight w:val="yellow"/>
               </w:rPr>
-              <w:t>Is MLOI put into production services with breadboard IF??</w:t>
+              <w:t xml:space="preserve">Per 3/6/25 meeting YES breadboard Interface board may be used in production. </w:t>
             </w:r>
           </w:p>
         </w:tc>
@@ -4406,7 +4387,11 @@
               </w:rPr>
             </w:pPr>
             <w:r>
+              <w:lastRenderedPageBreak/>
               <w:t>Build Interface PCB</w:t>
+            </w:r>
+            <w:r>
+              <w:t xml:space="preserve">  (purchase four (4 ) completed PCB)</w:t>
             </w:r>
           </w:p>
         </w:tc>
@@ -4422,11 +4407,9 @@
                 <w:bCs/>
               </w:rPr>
             </w:pPr>
-            <w:proofErr w:type="spellStart"/>
             <w:r>
               <w:t>DivelBiss</w:t>
             </w:r>
-            <w:proofErr w:type="spellEnd"/>
           </w:p>
         </w:tc>
         <w:tc>
@@ -4519,7 +4502,6 @@
           <w:rFonts w:ascii="Arial" w:hAnsi="Arial" w:cs="Arial"/>
           <w:b/>
         </w:rPr>
-        <w:lastRenderedPageBreak/>
         <w:tab/>
       </w:r>
     </w:p>
@@ -4538,15 +4520,7 @@
           <w:rFonts w:ascii="Arial" w:hAnsi="Arial" w:cs="Arial"/>
           <w:b/>
         </w:rPr>
-        <w:t xml:space="preserve">Triple Constraint </w:t>
-      </w:r>
-      <w:proofErr w:type="gramStart"/>
-      <w:r>
-        <w:rPr>
-          <w:rFonts w:ascii="Arial" w:hAnsi="Arial" w:cs="Arial"/>
-          <w:b/>
-        </w:rPr>
-        <w:t xml:space="preserve">Ranking  </w:t>
+        <w:t xml:space="preserve">Triple Constraint Ranking  </w:t>
       </w:r>
       <w:r>
         <w:rPr>
@@ -4555,17 +4529,7 @@
           <w:sz w:val="20"/>
           <w:szCs w:val="20"/>
         </w:rPr>
-        <w:t>(</w:t>
-      </w:r>
-      <w:proofErr w:type="gramEnd"/>
-      <w:r>
-        <w:rPr>
-          <w:rFonts w:ascii="Arial" w:hAnsi="Arial" w:cs="Arial"/>
-          <w:i/>
-          <w:sz w:val="20"/>
-          <w:szCs w:val="20"/>
-        </w:rPr>
-        <w:t>Rank from driver to weakest constraint.)</w:t>
+        <w:t>(Rank from driver to weakest constraint.)</w:t>
       </w:r>
     </w:p>
     <w:p>
@@ -5415,7 +5379,6 @@
           <w:szCs w:val="20"/>
         </w:rPr>
       </w:pPr>
-      <w:proofErr w:type="gramStart"/>
       <w:r>
         <w:rPr>
           <w:rFonts w:ascii="Arial" w:hAnsi="Arial" w:cs="Arial"/>
@@ -5439,7 +5402,6 @@
         </w:rPr>
         <w:t>(</w:t>
       </w:r>
-      <w:proofErr w:type="gramEnd"/>
       <w:r>
         <w:rPr>
           <w:rFonts w:ascii="Arial" w:hAnsi="Arial" w:cs="Arial"/>
@@ -5499,23 +5461,14 @@
           <w:b/>
           <w:highlight w:val="yellow"/>
         </w:rPr>
-        <w:t xml:space="preserve">DONE 100% </w:t>
-      </w:r>
-      <w:proofErr w:type="gramStart"/>
+        <w:t>DONE 100% complete</w:t>
+      </w:r>
       <w:r>
         <w:rPr>
           <w:rFonts w:cs="Arial"/>
           <w:b/>
           <w:highlight w:val="yellow"/>
         </w:rPr>
-        <w:t>complete</w:t>
-      </w:r>
-      <w:r>
-        <w:rPr>
-          <w:rFonts w:cs="Arial"/>
-          <w:b/>
-          <w:highlight w:val="yellow"/>
-        </w:rPr>
         <w:t xml:space="preserve"> </w:t>
       </w:r>
       <w:r>
@@ -5524,16 +5477,7 @@
           <w:bCs/>
           <w:highlight w:val="yellow"/>
         </w:rPr>
-        <w:t>released</w:t>
-      </w:r>
-      <w:proofErr w:type="gramEnd"/>
-      <w:r>
-        <w:rPr>
-          <w:rFonts w:cs="Arial"/>
-          <w:bCs/>
-          <w:highlight w:val="yellow"/>
-        </w:rPr>
-        <w:t xml:space="preserve"> in compliance with AS9100 and PWC requirements by &lt;DATE??&gt;</w:t>
+        <w:t>released in compliance with AS9100 and PWC requirements by &lt;DATE??&gt;</w:t>
       </w:r>
     </w:p>
     <w:p>
@@ -5555,7 +5499,6 @@
           <w:szCs w:val="20"/>
         </w:rPr>
       </w:pPr>
-      <w:proofErr w:type="gramStart"/>
       <w:r>
         <w:rPr>
           <w:rFonts w:ascii="Arial" w:hAnsi="Arial" w:cs="Arial"/>
@@ -5586,7 +5529,6 @@
         </w:rPr>
         <w:t>(</w:t>
       </w:r>
-      <w:proofErr w:type="gramEnd"/>
       <w:r>
         <w:rPr>
           <w:rFonts w:ascii="Arial" w:hAnsi="Arial" w:cs="Arial"/>
@@ -5659,35 +5601,7 @@
         <w:rPr>
           <w:rFonts w:cs="Arial"/>
         </w:rPr>
-        <w:t xml:space="preserve">OLS design </w:t>
-      </w:r>
-      <w:proofErr w:type="gramStart"/>
-      <w:r>
-        <w:rPr>
-          <w:rFonts w:cs="Arial"/>
-        </w:rPr>
-        <w:t>is capable of meeting</w:t>
-      </w:r>
-      <w:proofErr w:type="gramEnd"/>
-      <w:r>
-        <w:rPr>
-          <w:rFonts w:cs="Arial"/>
-        </w:rPr>
-        <w:t xml:space="preserve"> </w:t>
-      </w:r>
-      <w:proofErr w:type="gramStart"/>
-      <w:r>
-        <w:rPr>
-          <w:rFonts w:cs="Arial"/>
-        </w:rPr>
-        <w:t>the test</w:t>
-      </w:r>
-      <w:proofErr w:type="gramEnd"/>
-      <w:r>
-        <w:rPr>
-          <w:rFonts w:cs="Arial"/>
-        </w:rPr>
-        <w:t xml:space="preserve"> requirements.</w:t>
+        <w:t>OLS design is capable of meeting the test requirements.</w:t>
       </w:r>
     </w:p>
     <w:p>

</xml_diff>